<commit_message>
update some urls in docx
</commit_message>
<xml_diff>
--- a/app/src/main/assets/lab03-activity-logging-state-prefs.docx
+++ b/app/src/main/assets/lab03-activity-logging-state-prefs.docx
@@ -4,7 +4,7 @@
   <w:body>
     <w:p>
       <w:pPr>
-        <w:pStyle w:val="ContentsHeading"/>
+        <w:pStyle w:val="TOAHeading"/>
         <w:spacing w:before="240" w:after="120"/>
         <w:rPr/>
       </w:pPr>
@@ -141,33 +141,17 @@
       </w:pPr>
       <w:r>
         <w:rPr/>
-        <w:t xml:space="preserve">Familiarize yourself with the Activity class, the Activity lifecycle, Android Logging, </w:t>
-      </w:r>
-      <w:r>
-        <w:rPr/>
-        <w:t>saving state between Activities and SharedPreferences.</w:t>
-      </w:r>
-      <w:r>
-        <w:rPr/>
-        <w:t xml:space="preserve"> You will create and monitor a simple application to observe multiple Activities as they move through their lifecycle.  </w:t>
-      </w:r>
-    </w:p>
-    <w:p>
-      <w:pPr>
-        <w:pStyle w:val="Normal"/>
-        <w:rPr/>
-      </w:pPr>
-      <w:r>
-        <w:rPr/>
-        <w:t xml:space="preserve">The goals of these exercises are 1) to familiarize yourself with the Android Activity Lifecycle  2) to better understand how Android handles reconfiguration in conjunction with the activity lifecycle  3) to do and monitor logging </w:t>
-      </w:r>
-      <w:r>
-        <w:rPr/>
-        <w:t>4) to save state and preferences.</w:t>
-      </w:r>
-      <w:r>
-        <w:rPr/>
-        <w:t xml:space="preserve"> </w:t>
+        <w:t xml:space="preserve">Familiarize yourself with the Activity class, the Activity lifecycle, Android Logging, saving state between Activities and SharedPreferences. You will create and monitor a simple application to observe multiple Activities as they move through their lifecycle.  </w:t>
+      </w:r>
+    </w:p>
+    <w:p>
+      <w:pPr>
+        <w:pStyle w:val="Normal"/>
+        <w:rPr/>
+      </w:pPr>
+      <w:r>
+        <w:rPr/>
+        <w:t xml:space="preserve">The goals of these exercises are 1) to familiarize yourself with the Android Activity Lifecycle  2) to better understand how Android handles reconfiguration in conjunction with the activity lifecycle  3) to do and monitor logging 4) to save state and preferences. </w:t>
       </w:r>
     </w:p>
     <w:p>
@@ -189,15 +173,7 @@
       </w:pPr>
       <w:r>
         <w:rPr/>
-        <w:t xml:space="preserve">The application you will use in this exercise will display a user interface like that shown below. I have provided the layout resources for this application, so you will not need to implement </w:t>
-      </w:r>
-      <w:r>
-        <w:rPr/>
-        <w:t>the layouts, you will need to use them</w:t>
-      </w:r>
-      <w:r>
-        <w:rPr/>
-        <w:t xml:space="preserve">. </w:t>
+        <w:t xml:space="preserve">The application you will use in this exercise will display a user interface like that shown below. I have provided the layout resources for this application, so you will not need to implement the layouts, you will need to use them. </w:t>
       </w:r>
     </w:p>
     <w:p>
@@ -254,15 +230,7 @@
       </w:pPr>
       <w:r>
         <w:rPr/>
-        <w:t xml:space="preserve">This application has two activities. The first Activity, called Activity One  </w:t>
-      </w:r>
-      <w:r>
-        <w:rPr/>
-        <w:t>overrides</w:t>
-      </w:r>
-      <w:r>
-        <w:rPr/>
-        <w:t xml:space="preserve"> the  Activity class’ lifecycle callbacks (onCreate(), onStart(), onResume(), onPause(), onStop(),  onDestroy(), and onRestart()). The activity will output a Log message, using the Log.i() method, every  time one of these lifecycle methods is called. It will also maintain one counter for each method, which  counts the number of times that method has been called since the application started.  The method names and their </w:t>
+        <w:t xml:space="preserve">This application has two activities. The first Activity, called Activity One  overrides the  Activity class’ lifecycle callbacks (onCreate(), onStart(), onResume(), onPause(), onStop(),  onDestroy(), and onRestart()). The activity will output a Log message, using the Log.i() method, every  time one of these lifecycle methods is called. It will also maintain one counter for each method, which  counts the number of times that method has been called since the application started.  The method names and their </w:t>
       </w:r>
       <w:r>
         <w:rPr>
@@ -353,11 +321,7 @@
       </w:r>
       <w:r>
         <w:rPr/>
-        <w:t xml:space="preserve">Again  I will give you layout files files, so you don’t need to implement them. Just like Activity One, Activity Two will also monitor its Activity lifecycle callbacks and output a log message each timeActivity Two executes one of the lifecycle callback methods.  </w:t>
-      </w:r>
-      <w:r>
-        <w:rPr/>
-        <w:t>(it will not display them on the UI)</w:t>
+        <w:t>Again  I will give you layout files files, so you don’t need to implement them. Just like Activity One, Activity Two will also monitor its Activity lifecycle callbacks and output a log message each timeActivity Two executes one of the lifecycle callback methods.  (it will not display them on the UI)</w:t>
       </w:r>
     </w:p>
     <w:p>
@@ -418,31 +382,7 @@
       </w:pPr>
       <w:r>
         <w:rPr/>
-        <w:t xml:space="preserve">To do this you will need to store, retrieve and reset the various counters as the application is being  reconfigured. </w:t>
-      </w:r>
-      <w:r>
-        <w:rPr/>
-        <w:t xml:space="preserve">So </w:t>
-      </w:r>
-      <w:r>
-        <w:rPr/>
-        <w:t xml:space="preserve">you will need to save the counts in </w:t>
-      </w:r>
-      <w:r>
-        <w:rPr/>
-        <w:t>the instance state</w:t>
-      </w:r>
-      <w:r>
-        <w:rPr/>
-        <w:t xml:space="preserve"> Bundle as the Activity is being torn  down, and you will need to retrieve and restore the counts from a Bundle as the Activity is being  recreated. See my powerpoints and code snippets on Moodle and </w:t>
-      </w:r>
-      <w:r>
-        <w:rPr/>
-        <w:t xml:space="preserve">code on github </w:t>
-      </w:r>
-      <w:r>
-        <w:rPr/>
-        <w:t xml:space="preserve"> and “Recreating an Activity” at </w:t>
+        <w:t xml:space="preserve">To do this you will need to store, retrieve and reset the various counters as the application is being  reconfigured. So you will need to save the counts in the instance state Bundle as the Activity is being torn  down, and you will need to retrieve and restore the counts from a Bundle as the Activity is being  recreated. See my powerpoints and code snippets on Moodle and code on github  and “Recreating an Activity” at </w:t>
       </w:r>
       <w:hyperlink r:id="rId4">
         <w:r>
@@ -496,11 +436,7 @@
       </w:pPr>
       <w:r>
         <w:rPr/>
-        <w:t xml:space="preserve">This may be easier to test if you </w:t>
-      </w:r>
-      <w:r>
-        <w:rPr/>
-        <w:t>implement a button that clears the counters.</w:t>
+        <w:t>This may be easier to test if you implement a button that clears the counters.</w:t>
       </w:r>
     </w:p>
     <w:p>
@@ -534,25 +470,9 @@
           <w:rPr>
             <w:rStyle w:val="InternetLink"/>
           </w:rPr>
-          <w:t>https://github.com/Android518-201</w:t>
-        </w:r>
-        <w:r>
-          <w:rPr>
-            <w:rStyle w:val="InternetLink"/>
-          </w:rPr>
-          <w:t>6</w:t>
-        </w:r>
-        <w:r>
-          <w:rPr>
-            <w:rStyle w:val="InternetLink"/>
-          </w:rPr>
-          <w:t>/week03-lab-skeleton</w:t>
+          <w:t>https://github.com/Android518-2016/lab03-skeleton</w:t>
         </w:r>
       </w:hyperlink>
-      <w:r>
-        <w:rPr/>
-        <w:t xml:space="preserve">   </w:t>
-      </w:r>
     </w:p>
     <w:p>
       <w:pPr>
@@ -561,7 +481,38 @@
           <w:ilvl w:val="0"/>
           <w:numId w:val="0"/>
         </w:numPr>
-        <w:ind w:left="720" w:hanging="0"/>
+        <w:ind w:left="1275" w:hanging="0"/>
+        <w:rPr/>
+      </w:pPr>
+      <w:r>
+        <w:rPr/>
+        <w:t>Note if you import to Android Studio it’s fine but if you open it as a project you will need to detach it from my repo (</w:t>
+      </w:r>
+      <w:r>
+        <w:rPr/>
+        <w:t xml:space="preserve">see </w:t>
+      </w:r>
+      <w:hyperlink r:id="rId6">
+        <w:r>
+          <w:rPr>
+            <w:rStyle w:val="InternetLink"/>
+          </w:rPr>
+          <w:t>http://bit.ly/gitqr</w:t>
+        </w:r>
+      </w:hyperlink>
+      <w:r>
+        <w:rPr/>
+        <w:t>)</w:t>
+      </w:r>
+    </w:p>
+    <w:p>
+      <w:pPr>
+        <w:pStyle w:val="ListParagraph"/>
+        <w:numPr>
+          <w:ilvl w:val="0"/>
+          <w:numId w:val="0"/>
+        </w:numPr>
+        <w:ind w:left="2715" w:hanging="0"/>
         <w:rPr/>
       </w:pPr>
       <w:r>
@@ -604,15 +555,7 @@
       <w:bookmarkEnd w:id="5"/>
       <w:r>
         <w:rPr/>
-        <w:t xml:space="preserve">Create 7 counter variables, each corresponding to a different  lifecycle callback method. You will need to increment these variables when their  corresponding lifecycle methods </w:t>
-      </w:r>
-      <w:r>
-        <w:rPr/>
-        <w:t>are</w:t>
-      </w:r>
-      <w:r>
-        <w:rPr/>
-        <w:t xml:space="preserve"> called. </w:t>
+        <w:t xml:space="preserve">Create 7 counter variables, each corresponding to a different  lifecycle callback method. You will need to increment these variables when their  corresponding lifecycle methods are called. </w:t>
       </w:r>
     </w:p>
     <w:p>
@@ -638,10 +581,6 @@
         </w:numPr>
         <w:rPr/>
       </w:pPr>
-      <w:r>
-        <w:rPr/>
-        <w:t xml:space="preserve"> </w:t>
-      </w:r>
       <w:r>
         <w:rPr/>
         <w:t xml:space="preserve">Override all the lifecycle callback methods. In each method, update the appropriate  counter and  update the view on the UI. </w:t>
@@ -698,25 +637,9 @@
       </w:pPr>
       <w:r>
         <w:rPr/>
-        <w:t xml:space="preserve">For Exercise B, implement the following extensions to the work you did in Exercise </w:t>
-      </w:r>
-      <w:r>
-        <w:rPr/>
-        <w:t>A by saving state information</w:t>
-      </w:r>
-      <w:r>
-        <w:rPr/>
-        <w:t xml:space="preserve">. See my </w:t>
-      </w:r>
-      <w:r>
-        <w:rPr/>
-        <w:t>github code, ppts</w:t>
-      </w:r>
-      <w:r>
-        <w:rPr/>
-        <w:t xml:space="preserve"> and   “Recreating an Activity” at </w:t>
-      </w:r>
-      <w:hyperlink r:id="rId6">
+        <w:t xml:space="preserve">For Exercise B, implement the following extensions to the work you did in Exercise A by saving state information. See my github code, ppts and   “Recreating an Activity” at </w:t>
+      </w:r>
+      <w:hyperlink r:id="rId7">
         <w:r>
           <w:rPr>
             <w:rStyle w:val="InternetLink"/>
@@ -894,8 +817,8 @@
       </w:r>
     </w:p>
     <w:sectPr>
-      <w:headerReference w:type="default" r:id="rId7"/>
-      <w:footerReference w:type="default" r:id="rId8"/>
+      <w:headerReference w:type="default" r:id="rId8"/>
+      <w:footerReference w:type="default" r:id="rId9"/>
       <w:type w:val="nextPage"/>
       <w:pgSz w:w="12240" w:h="15840"/>
       <w:pgMar w:left="1440" w:right="1440" w:header="708" w:top="1440" w:footer="708" w:bottom="1440" w:gutter="0"/>
@@ -916,7 +839,7 @@
         <w:docPartGallery w:val="Page Numbers (Bottom of Page)"/>
         <w:docPartUnique w:val="true"/>
       </w:docPartObj>
-      <w:id w:val="1212605548"/>
+      <w:id w:val="796963223"/>
     </w:sdtPr>
     <w:sdtContent>
       <w:p>
@@ -936,7 +859,7 @@
           <w:fldChar w:fldCharType="separate"/>
         </w:r>
         <w:r>
-          <w:t>4</w:t>
+          <w:t>5</w:t>
         </w:r>
         <w:r>
           <w:fldChar w:fldCharType="end"/>
@@ -968,11 +891,7 @@
       <w:t>Droid Week 3 Lab</w:t>
       <w:tab/>
       <w:tab/>
-      <w:t>Fall 201</w:t>
-    </w:r>
-    <w:r>
-      <w:rPr/>
-      <w:t>6</w:t>
+      <w:t>Fall 2016</w:t>
     </w:r>
   </w:p>
   <w:p>
@@ -1598,6 +1517,14 @@
     <w:qFormat/>
     <w:rPr/>
   </w:style>
+  <w:style w:type="character" w:styleId="VisitedInternetLink">
+    <w:name w:val="Visited Internet Link"/>
+    <w:rPr>
+      <w:color w:val="800000"/>
+      <w:u w:val="single"/>
+      <w:lang w:val="zxx" w:eastAsia="zxx" w:bidi="zxx"/>
+    </w:rPr>
+  </w:style>
   <w:style w:type="paragraph" w:styleId="Heading">
     <w:name w:val="Heading"/>
     <w:basedOn w:val="Normal"/>
@@ -1719,9 +1646,10 @@
     </w:pPr>
     <w:rPr/>
   </w:style>
-  <w:style w:type="paragraph" w:styleId="ContentsHeading">
+  <w:style w:type="paragraph" w:styleId="TOAHeading">
     <w:name w:val="TOA Heading"/>
     <w:basedOn w:val="Heading"/>
+    <w:qFormat/>
     <w:pPr/>
     <w:rPr/>
   </w:style>

</xml_diff>